<commit_message>
Changed constraints for 1000 node dense layers
</commit_message>
<xml_diff>
--- a/Group7.docx
+++ b/Group7.docx
@@ -639,19 +639,11 @@
         <w:lastRenderedPageBreak/>
         <w:t xml:space="preserve">of the time spent analyzing the spectra does not actually improve the end result.  </w:t>
       </w:r>
-      <w:proofErr w:type="gramStart"/>
-      <w:r>
-        <w:rPr>
-          <w:sz w:val="28"/>
-        </w:rPr>
-        <w:t>In an effort to</w:t>
-      </w:r>
-      <w:proofErr w:type="gramEnd"/>
-      <w:r>
-        <w:rPr>
-          <w:sz w:val="28"/>
-        </w:rPr>
-        <w:t xml:space="preserve"> reduce the amount of time needed to accurately identify a peptide, we’ve </w:t>
+      <w:r>
+        <w:rPr>
+          <w:sz w:val="28"/>
+        </w:rPr>
+        <w:t xml:space="preserve">In an effort to reduce the amount of time needed to accurately identify a peptide, we’ve </w:t>
       </w:r>
       <w:r>
         <w:rPr>
@@ -1744,21 +1736,7 @@
         <w:rPr>
           <w:sz w:val="28"/>
         </w:rPr>
-        <w:t xml:space="preserve"> then read in and concatenated to form the sentences for a given protein sequence.  A given sentence would be </w:t>
-      </w:r>
-      <w:proofErr w:type="gramStart"/>
-      <w:r>
-        <w:rPr>
-          <w:sz w:val="28"/>
-        </w:rPr>
-        <w:t>similar to</w:t>
-      </w:r>
-      <w:proofErr w:type="gramEnd"/>
-      <w:r>
-        <w:rPr>
-          <w:sz w:val="28"/>
-        </w:rPr>
-        <w:t xml:space="preserve"> the cleaned MS2 m/z data listed above</w:t>
+        <w:t xml:space="preserve"> then read in and concatenated to form the sentences for a given protein sequence.  A given sentence would be similar to the cleaned MS2 m/z data listed above</w:t>
       </w:r>
       <w:r>
         <w:rPr>
@@ -2538,20 +2516,34 @@
         <w:rPr>
           <w:sz w:val="28"/>
         </w:rPr>
-        <w:t xml:space="preserve">5000 nodes, the improved accuracy did not suffice for the immensely higher training and computation time that it took.  In the end, the best choice for the number of nodes per densely connected layer ended up being around 1000 nodes due to its balance of accuracy and computation time.  However, choosing 1000 nodes also meant that the neural network couldn’t be very deep due to the time constraints we had for this project.  </w:t>
-      </w:r>
-      <w:r>
-        <w:rPr>
-          <w:sz w:val="28"/>
-        </w:rPr>
-        <w:t xml:space="preserve">A final decision of one or two hidden, densely connected layers feeding to the final densely connected output layer was chosen.  </w:t>
+        <w:t xml:space="preserve">5000 nodes, the improved accuracy did not suffice for the immensely higher training and computation time that it took.  In the end, the best choice for the number of nodes per densely connected layer ended up being around 1000 nodes due to its balance of accuracy and computation time.  However, choosing 1000 nodes also meant that the neural network couldn’t be very deep due </w:t>
+      </w:r>
+      <w:r>
+        <w:rPr>
+          <w:sz w:val="28"/>
+        </w:rPr>
+        <w:t>to memory constraints</w:t>
+      </w:r>
+      <w:bookmarkStart w:id="0" w:name="_GoBack"/>
+      <w:bookmarkEnd w:id="0"/>
+      <w:r>
+        <w:rPr>
+          <w:sz w:val="28"/>
+        </w:rPr>
+        <w:t xml:space="preserve">.  </w:t>
+      </w:r>
+      <w:r>
+        <w:rPr>
+          <w:sz w:val="28"/>
+        </w:rPr>
+        <w:t xml:space="preserve">A final decision of one or two hidden, densely connected layers feeding to the final densely connected output layer was chosen.  This allowed for </w:t>
       </w:r>
       <w:r>
         <w:rPr>
           <w:sz w:val="28"/>
         </w:rPr>
         <w:lastRenderedPageBreak/>
-        <w:t xml:space="preserve">This allowed for a train time of roughly 300 seconds per epoch using around 10,000 theoretical peptide </w:t>
+        <w:t xml:space="preserve">a train time of roughly 300 seconds per epoch using around 10,000 theoretical peptide </w:t>
       </w:r>
       <w:r>
         <w:rPr>
@@ -4140,10 +4132,7 @@
     <w:p/>
     <w:p/>
     <w:p/>
-    <w:p>
-      <w:bookmarkStart w:id="0" w:name="_GoBack"/>
-      <w:bookmarkEnd w:id="0"/>
-    </w:p>
+    <w:p/>
     <w:p>
       <w:pPr>
         <w:jc w:val="center"/>
@@ -4772,7 +4761,7 @@
     </w:rPrDefault>
     <w:pPrDefault/>
   </w:docDefaults>
-  <w:latentStyles w:defLockedState="0" w:defUIPriority="99" w:defSemiHidden="0" w:defUnhideWhenUsed="0" w:defQFormat="0" w:count="375">
+  <w:latentStyles w:defLockedState="0" w:defUIPriority="99" w:defSemiHidden="0" w:defUnhideWhenUsed="0" w:defQFormat="0" w:count="376">
     <w:lsdException w:name="Normal" w:uiPriority="0" w:qFormat="1"/>
     <w:lsdException w:name="heading 1" w:uiPriority="9" w:qFormat="1"/>
     <w:lsdException w:name="heading 2" w:semiHidden="1" w:uiPriority="9" w:unhideWhenUsed="1" w:qFormat="1"/>
@@ -4878,7 +4867,6 @@
     <w:lsdException w:name="HTML Sample" w:semiHidden="1" w:unhideWhenUsed="1"/>
     <w:lsdException w:name="HTML Typewriter" w:semiHidden="1" w:unhideWhenUsed="1"/>
     <w:lsdException w:name="HTML Variable" w:semiHidden="1" w:unhideWhenUsed="1"/>
-    <w:lsdException w:name="Normal Table" w:semiHidden="1" w:unhideWhenUsed="1"/>
     <w:lsdException w:name="annotation subject" w:semiHidden="1" w:unhideWhenUsed="1"/>
     <w:lsdException w:name="No List" w:semiHidden="1" w:unhideWhenUsed="1"/>
     <w:lsdException w:name="Outline List 1" w:semiHidden="1" w:unhideWhenUsed="1"/>
@@ -4925,10 +4913,8 @@
     <w:lsdException w:name="Table Subtle 2" w:semiHidden="1" w:unhideWhenUsed="1"/>
     <w:lsdException w:name="Table Web 1" w:semiHidden="1" w:unhideWhenUsed="1"/>
     <w:lsdException w:name="Table Web 2" w:semiHidden="1" w:unhideWhenUsed="1"/>
-    <w:lsdException w:name="Table Web 3" w:semiHidden="1" w:unhideWhenUsed="1"/>
     <w:lsdException w:name="Balloon Text" w:semiHidden="1" w:unhideWhenUsed="1"/>
     <w:lsdException w:name="Table Grid" w:uiPriority="39"/>
-    <w:lsdException w:name="Table Theme" w:semiHidden="1" w:unhideWhenUsed="1"/>
     <w:lsdException w:name="Placeholder Text" w:semiHidden="1"/>
     <w:lsdException w:name="No Spacing" w:uiPriority="1" w:qFormat="1"/>
     <w:lsdException w:name="Light Shading" w:uiPriority="60"/>
@@ -5148,6 +5134,7 @@
     <w:lsdException w:name="Smart Hyperlink" w:semiHidden="1" w:unhideWhenUsed="1"/>
     <w:lsdException w:name="Hashtag" w:semiHidden="1" w:unhideWhenUsed="1"/>
     <w:lsdException w:name="Unresolved Mention" w:semiHidden="1" w:unhideWhenUsed="1"/>
+    <w:lsdException w:name="Smart Link" w:semiHidden="1" w:unhideWhenUsed="1"/>
   </w:latentStyles>
   <w:style w:type="paragraph" w:default="1" w:styleId="Normal">
     <w:name w:val="Normal"/>
@@ -5587,7 +5574,7 @@
 </file>
 
 <file path=customXml/itemProps1.xml><?xml version="1.0" encoding="utf-8"?>
-<ds:datastoreItem xmlns:ds="http://schemas.openxmlformats.org/officeDocument/2006/customXml" ds:itemID="{3475F6B1-1CDE-4721-9B08-FE50C3B94BE7}">
+<ds:datastoreItem xmlns:ds="http://schemas.openxmlformats.org/officeDocument/2006/customXml" ds:itemID="{2909C18B-85C1-0347-821B-A4BAFC443835}">
   <ds:schemaRefs>
     <ds:schemaRef ds:uri="http://schemas.openxmlformats.org/officeDocument/2006/bibliography"/>
   </ds:schemaRefs>

</xml_diff>

<commit_message>
Added pictures to result section
</commit_message>
<xml_diff>
--- a/Group7.docx
+++ b/Group7.docx
@@ -2460,7 +2460,19 @@
         <w:rPr>
           <w:sz w:val="28"/>
         </w:rPr>
-        <w:t>the number of parameters in the computational tests ranged from roughly 20 million parameters in most of the smaller tests to over 120 million parameters in some of the largest tests.</w:t>
+        <w:t xml:space="preserve">the number of parameters in the computational tests ranged from roughly 20 million parameters in most of the smaller tests to over </w:t>
+      </w:r>
+      <w:r>
+        <w:rPr>
+          <w:sz w:val="28"/>
+        </w:rPr>
+        <w:t>200</w:t>
+      </w:r>
+      <w:r>
+        <w:rPr>
+          <w:sz w:val="28"/>
+        </w:rPr>
+        <w:t xml:space="preserve"> million parameters in some of the largest tests.</w:t>
       </w:r>
       <w:r>
         <w:rPr>
@@ -2516,7 +2528,31 @@
         <w:rPr>
           <w:sz w:val="28"/>
         </w:rPr>
-        <w:t xml:space="preserve">5000 nodes, the improved accuracy did not suffice for the immensely higher training and computation time that it took.  In the end, the best choice for the number of nodes per densely connected layer ended up being around 1000 nodes due to its balance of accuracy and computation time.  However, choosing 1000 nodes also meant that the neural network couldn’t be very deep due </w:t>
+        <w:t xml:space="preserve">5000 nodes, the improved accuracy did not suffice for the immensely higher training and computation time that it took.  In the end, the best choice for the number of nodes per densely connected layer ended up being around </w:t>
+      </w:r>
+      <w:r>
+        <w:rPr>
+          <w:sz w:val="28"/>
+        </w:rPr>
+        <w:t>500</w:t>
+      </w:r>
+      <w:r>
+        <w:rPr>
+          <w:sz w:val="28"/>
+        </w:rPr>
+        <w:t xml:space="preserve"> nodes due to its balance of accuracy and computation time.  However, choosing </w:t>
+      </w:r>
+      <w:r>
+        <w:rPr>
+          <w:sz w:val="28"/>
+        </w:rPr>
+        <w:t>500</w:t>
+      </w:r>
+      <w:r>
+        <w:rPr>
+          <w:sz w:val="28"/>
+        </w:rPr>
+        <w:t xml:space="preserve"> nodes also meant that the neural network couldn’t be very deep due </w:t>
       </w:r>
       <w:r>
         <w:rPr>
@@ -2524,8 +2560,6 @@
         </w:rPr>
         <w:t>to memory constraints</w:t>
       </w:r>
-      <w:bookmarkStart w:id="0" w:name="_GoBack"/>
-      <w:bookmarkEnd w:id="0"/>
       <w:r>
         <w:rPr>
           <w:sz w:val="28"/>
@@ -2543,7 +2577,19 @@
           <w:sz w:val="28"/>
         </w:rPr>
         <w:lastRenderedPageBreak/>
-        <w:t xml:space="preserve">a train time of roughly 300 seconds per epoch using around 10,000 theoretical peptide </w:t>
+        <w:t xml:space="preserve">a train time of roughly 300 seconds per epoch using around </w:t>
+      </w:r>
+      <w:r>
+        <w:rPr>
+          <w:sz w:val="28"/>
+        </w:rPr>
+        <w:t>300</w:t>
+      </w:r>
+      <w:r>
+        <w:rPr>
+          <w:sz w:val="28"/>
+        </w:rPr>
+        <w:t xml:space="preserve">,000 theoretical peptide </w:t>
       </w:r>
       <w:r>
         <w:rPr>
@@ -3377,7 +3423,7 @@
           <w:noProof/>
         </w:rPr>
         <w:drawing>
-          <wp:anchor distT="0" distB="0" distL="114300" distR="114300" simplePos="0" relativeHeight="251662336" behindDoc="1" locked="0" layoutInCell="1" allowOverlap="1" wp14:anchorId="110B0198" wp14:editId="1BB191B3">
+          <wp:anchor distT="0" distB="0" distL="114300" distR="114300" simplePos="0" relativeHeight="251662336" behindDoc="1" locked="0" layoutInCell="1" allowOverlap="1" wp14:anchorId="110B0198" wp14:editId="1E8993BE">
             <wp:simplePos x="0" y="0"/>
             <wp:positionH relativeFrom="margin">
               <wp:align>center</wp:align>
@@ -3635,7 +3681,14 @@
           <w:rFonts w:cstheme="minorHAnsi"/>
           <w:sz w:val="28"/>
         </w:rPr>
-        <w:t>Filter = 512 and 256</w:t>
+        <w:t xml:space="preserve">Filter = </w:t>
+      </w:r>
+      <w:r>
+        <w:rPr>
+          <w:rFonts w:cstheme="minorHAnsi"/>
+          <w:sz w:val="28"/>
+        </w:rPr>
+        <w:t>256</w:t>
       </w:r>
     </w:p>
     <w:p>
@@ -3675,8 +3728,10 @@
           <w:rFonts w:cstheme="minorHAnsi"/>
           <w:sz w:val="28"/>
         </w:rPr>
-        <w:t>Flatten layer to reduce dimension to one</w:t>
-      </w:r>
+        <w:t>Pooling layer – pool size of 2</w:t>
+      </w:r>
+      <w:bookmarkStart w:id="0" w:name="_GoBack"/>
+      <w:bookmarkEnd w:id="0"/>
     </w:p>
     <w:p>
       <w:pPr>
@@ -3695,6 +3750,26 @@
           <w:rFonts w:cstheme="minorHAnsi"/>
           <w:sz w:val="28"/>
         </w:rPr>
+        <w:t>Flatten layer to reduce dimension to one</w:t>
+      </w:r>
+    </w:p>
+    <w:p>
+      <w:pPr>
+        <w:pStyle w:val="ListParagraph"/>
+        <w:numPr>
+          <w:ilvl w:val="0"/>
+          <w:numId w:val="3"/>
+        </w:numPr>
+        <w:rPr>
+          <w:rFonts w:cstheme="minorHAnsi"/>
+          <w:sz w:val="28"/>
+        </w:rPr>
+      </w:pPr>
+      <w:r>
+        <w:rPr>
+          <w:rFonts w:cstheme="minorHAnsi"/>
+          <w:sz w:val="28"/>
+        </w:rPr>
         <w:t>Densely connected output layer</w:t>
       </w:r>
     </w:p>
@@ -3731,7 +3806,14 @@
           <w:sz w:val="28"/>
         </w:rPr>
         <w:lastRenderedPageBreak/>
-        <w:t>Using this model, roughly 300,000 different peptide strings along with their protein labels were used as training data.  When tested against never seen theoretical MS2 for other peptides, the model was able to predict the protein label with 30</w:t>
+        <w:t xml:space="preserve">Using this model, roughly 300,000 different peptide strings along with their protein labels were used as training data.  When tested against never seen theoretical MS2 for other peptides, the model was able to predict the protein label with </w:t>
+      </w:r>
+      <w:r>
+        <w:rPr>
+          <w:rFonts w:cstheme="minorHAnsi"/>
+          <w:sz w:val="28"/>
+        </w:rPr>
+        <w:t>26</w:t>
       </w:r>
       <w:r>
         <w:rPr>
@@ -3783,6 +3865,265 @@
           <w:sz w:val="28"/>
         </w:rPr>
       </w:pPr>
+    </w:p>
+    <w:p>
+      <w:pPr>
+        <w:rPr>
+          <w:rFonts w:cstheme="minorHAnsi"/>
+          <w:sz w:val="28"/>
+        </w:rPr>
+      </w:pPr>
+      <w:r>
+        <w:rPr>
+          <w:rFonts w:cstheme="minorHAnsi"/>
+          <w:noProof/>
+          <w:sz w:val="28"/>
+        </w:rPr>
+        <w:drawing>
+          <wp:anchor distT="0" distB="0" distL="114300" distR="114300" simplePos="0" relativeHeight="251663360" behindDoc="1" locked="0" layoutInCell="1" allowOverlap="1" wp14:anchorId="2C3CCF8A" wp14:editId="5818EDB7">
+            <wp:simplePos x="0" y="0"/>
+            <wp:positionH relativeFrom="column">
+              <wp:posOffset>4206094</wp:posOffset>
+            </wp:positionH>
+            <wp:positionV relativeFrom="paragraph">
+              <wp:posOffset>850265</wp:posOffset>
+            </wp:positionV>
+            <wp:extent cx="1346200" cy="127000"/>
+            <wp:effectExtent l="0" t="0" r="0" b="0"/>
+            <wp:wrapTight wrapText="bothSides">
+              <wp:wrapPolygon edited="0">
+                <wp:start x="0" y="0"/>
+                <wp:lineTo x="0" y="19440"/>
+                <wp:lineTo x="21396" y="19440"/>
+                <wp:lineTo x="21396" y="0"/>
+                <wp:lineTo x="0" y="0"/>
+              </wp:wrapPolygon>
+            </wp:wrapTight>
+            <wp:docPr id="6" name="Picture 6"/>
+            <wp:cNvGraphicFramePr>
+              <a:graphicFrameLocks xmlns:a="http://schemas.openxmlformats.org/drawingml/2006/main" noChangeAspect="1"/>
+            </wp:cNvGraphicFramePr>
+            <a:graphic xmlns:a="http://schemas.openxmlformats.org/drawingml/2006/main">
+              <a:graphicData uri="http://schemas.openxmlformats.org/drawingml/2006/picture">
+                <pic:pic xmlns:pic="http://schemas.openxmlformats.org/drawingml/2006/picture">
+                  <pic:nvPicPr>
+                    <pic:cNvPr id="6" name="dense_acc.png"/>
+                    <pic:cNvPicPr/>
+                  </pic:nvPicPr>
+                  <pic:blipFill>
+                    <a:blip r:embed="rId12">
+                      <a:extLst>
+                        <a:ext uri="{28A0092B-C50C-407E-A947-70E740481C1C}">
+                          <a14:useLocalDpi xmlns:a14="http://schemas.microsoft.com/office/drawing/2010/main" val="0"/>
+                        </a:ext>
+                      </a:extLst>
+                    </a:blip>
+                    <a:stretch>
+                      <a:fillRect/>
+                    </a:stretch>
+                  </pic:blipFill>
+                  <pic:spPr>
+                    <a:xfrm>
+                      <a:off x="0" y="0"/>
+                      <a:ext cx="1346200" cy="127000"/>
+                    </a:xfrm>
+                    <a:prstGeom prst="rect">
+                      <a:avLst/>
+                    </a:prstGeom>
+                  </pic:spPr>
+                </pic:pic>
+              </a:graphicData>
+            </a:graphic>
+            <wp14:sizeRelH relativeFrom="page">
+              <wp14:pctWidth>0</wp14:pctWidth>
+            </wp14:sizeRelH>
+            <wp14:sizeRelV relativeFrom="page">
+              <wp14:pctHeight>0</wp14:pctHeight>
+            </wp14:sizeRelV>
+          </wp:anchor>
+        </w:drawing>
+      </w:r>
+      <w:r>
+        <w:rPr>
+          <w:noProof/>
+          <w:sz w:val="28"/>
+        </w:rPr>
+        <w:drawing>
+          <wp:inline distT="0" distB="0" distL="0" distR="0" wp14:anchorId="3CF4668B" wp14:editId="0A0E69E3">
+            <wp:extent cx="3771900" cy="1892300"/>
+            <wp:effectExtent l="0" t="0" r="0" b="0"/>
+            <wp:docPr id="5" name="Picture 5"/>
+            <wp:cNvGraphicFramePr>
+              <a:graphicFrameLocks xmlns:a="http://schemas.openxmlformats.org/drawingml/2006/main" noChangeAspect="1"/>
+            </wp:cNvGraphicFramePr>
+            <a:graphic xmlns:a="http://schemas.openxmlformats.org/drawingml/2006/main">
+              <a:graphicData uri="http://schemas.openxmlformats.org/drawingml/2006/picture">
+                <pic:pic xmlns:pic="http://schemas.openxmlformats.org/drawingml/2006/picture">
+                  <pic:nvPicPr>
+                    <pic:cNvPr id="5" name="dense.png"/>
+                    <pic:cNvPicPr/>
+                  </pic:nvPicPr>
+                  <pic:blipFill>
+                    <a:blip r:embed="rId13">
+                      <a:extLst>
+                        <a:ext uri="{28A0092B-C50C-407E-A947-70E740481C1C}">
+                          <a14:useLocalDpi xmlns:a14="http://schemas.microsoft.com/office/drawing/2010/main" val="0"/>
+                        </a:ext>
+                      </a:extLst>
+                    </a:blip>
+                    <a:stretch>
+                      <a:fillRect/>
+                    </a:stretch>
+                  </pic:blipFill>
+                  <pic:spPr>
+                    <a:xfrm>
+                      <a:off x="0" y="0"/>
+                      <a:ext cx="3771900" cy="1892300"/>
+                    </a:xfrm>
+                    <a:prstGeom prst="rect">
+                      <a:avLst/>
+                    </a:prstGeom>
+                  </pic:spPr>
+                </pic:pic>
+              </a:graphicData>
+            </a:graphic>
+          </wp:inline>
+        </w:drawing>
+      </w:r>
+    </w:p>
+    <w:p>
+      <w:pPr>
+        <w:rPr>
+          <w:rFonts w:cstheme="minorHAnsi"/>
+          <w:sz w:val="28"/>
+        </w:rPr>
+      </w:pPr>
+    </w:p>
+    <w:p>
+      <w:pPr>
+        <w:rPr>
+          <w:rFonts w:cstheme="minorHAnsi"/>
+          <w:sz w:val="28"/>
+        </w:rPr>
+      </w:pPr>
+      <w:r>
+        <w:rPr>
+          <w:rFonts w:cstheme="minorHAnsi"/>
+          <w:noProof/>
+          <w:sz w:val="28"/>
+        </w:rPr>
+        <w:drawing>
+          <wp:anchor distT="0" distB="0" distL="114300" distR="114300" simplePos="0" relativeHeight="251664384" behindDoc="1" locked="0" layoutInCell="1" allowOverlap="1" wp14:anchorId="5B32A5E8" wp14:editId="0A31FC91">
+            <wp:simplePos x="0" y="0"/>
+            <wp:positionH relativeFrom="column">
+              <wp:posOffset>4206240</wp:posOffset>
+            </wp:positionH>
+            <wp:positionV relativeFrom="paragraph">
+              <wp:posOffset>1104509</wp:posOffset>
+            </wp:positionV>
+            <wp:extent cx="1346200" cy="127000"/>
+            <wp:effectExtent l="0" t="0" r="0" b="0"/>
+            <wp:wrapTight wrapText="bothSides">
+              <wp:wrapPolygon edited="0">
+                <wp:start x="0" y="0"/>
+                <wp:lineTo x="0" y="19440"/>
+                <wp:lineTo x="21396" y="19440"/>
+                <wp:lineTo x="21396" y="0"/>
+                <wp:lineTo x="0" y="0"/>
+              </wp:wrapPolygon>
+            </wp:wrapTight>
+            <wp:docPr id="9" name="Picture 9"/>
+            <wp:cNvGraphicFramePr>
+              <a:graphicFrameLocks xmlns:a="http://schemas.openxmlformats.org/drawingml/2006/main" noChangeAspect="1"/>
+            </wp:cNvGraphicFramePr>
+            <a:graphic xmlns:a="http://schemas.openxmlformats.org/drawingml/2006/main">
+              <a:graphicData uri="http://schemas.openxmlformats.org/drawingml/2006/picture">
+                <pic:pic xmlns:pic="http://schemas.openxmlformats.org/drawingml/2006/picture">
+                  <pic:nvPicPr>
+                    <pic:cNvPr id="9" name="conv1d_256_1_acc.png"/>
+                    <pic:cNvPicPr/>
+                  </pic:nvPicPr>
+                  <pic:blipFill>
+                    <a:blip r:embed="rId14">
+                      <a:extLst>
+                        <a:ext uri="{28A0092B-C50C-407E-A947-70E740481C1C}">
+                          <a14:useLocalDpi xmlns:a14="http://schemas.microsoft.com/office/drawing/2010/main" val="0"/>
+                        </a:ext>
+                      </a:extLst>
+                    </a:blip>
+                    <a:stretch>
+                      <a:fillRect/>
+                    </a:stretch>
+                  </pic:blipFill>
+                  <pic:spPr>
+                    <a:xfrm>
+                      <a:off x="0" y="0"/>
+                      <a:ext cx="1346200" cy="127000"/>
+                    </a:xfrm>
+                    <a:prstGeom prst="rect">
+                      <a:avLst/>
+                    </a:prstGeom>
+                  </pic:spPr>
+                </pic:pic>
+              </a:graphicData>
+            </a:graphic>
+            <wp14:sizeRelH relativeFrom="page">
+              <wp14:pctWidth>0</wp14:pctWidth>
+            </wp14:sizeRelH>
+            <wp14:sizeRelV relativeFrom="page">
+              <wp14:pctHeight>0</wp14:pctHeight>
+            </wp14:sizeRelV>
+          </wp:anchor>
+        </w:drawing>
+      </w:r>
+      <w:r>
+        <w:rPr>
+          <w:rFonts w:cstheme="minorHAnsi"/>
+          <w:noProof/>
+          <w:sz w:val="28"/>
+        </w:rPr>
+        <w:drawing>
+          <wp:inline distT="0" distB="0" distL="0" distR="0" wp14:anchorId="15AEA97C" wp14:editId="2E265089">
+            <wp:extent cx="3771900" cy="2349500"/>
+            <wp:effectExtent l="0" t="0" r="0" b="0"/>
+            <wp:docPr id="7" name="Picture 7"/>
+            <wp:cNvGraphicFramePr>
+              <a:graphicFrameLocks xmlns:a="http://schemas.openxmlformats.org/drawingml/2006/main" noChangeAspect="1"/>
+            </wp:cNvGraphicFramePr>
+            <a:graphic xmlns:a="http://schemas.openxmlformats.org/drawingml/2006/main">
+              <a:graphicData uri="http://schemas.openxmlformats.org/drawingml/2006/picture">
+                <pic:pic xmlns:pic="http://schemas.openxmlformats.org/drawingml/2006/picture">
+                  <pic:nvPicPr>
+                    <pic:cNvPr id="7" name="conv1d_256_1.png"/>
+                    <pic:cNvPicPr/>
+                  </pic:nvPicPr>
+                  <pic:blipFill>
+                    <a:blip r:embed="rId15">
+                      <a:extLst>
+                        <a:ext uri="{28A0092B-C50C-407E-A947-70E740481C1C}">
+                          <a14:useLocalDpi xmlns:a14="http://schemas.microsoft.com/office/drawing/2010/main" val="0"/>
+                        </a:ext>
+                      </a:extLst>
+                    </a:blip>
+                    <a:stretch>
+                      <a:fillRect/>
+                    </a:stretch>
+                  </pic:blipFill>
+                  <pic:spPr>
+                    <a:xfrm>
+                      <a:off x="0" y="0"/>
+                      <a:ext cx="3771900" cy="2349500"/>
+                    </a:xfrm>
+                    <a:prstGeom prst="rect">
+                      <a:avLst/>
+                    </a:prstGeom>
+                  </pic:spPr>
+                </pic:pic>
+              </a:graphicData>
+            </a:graphic>
+          </wp:inline>
+        </w:drawing>
+      </w:r>
     </w:p>
     <w:p>
       <w:pPr>
@@ -3920,7 +4261,15 @@
           <w:rFonts w:cstheme="minorHAnsi"/>
           <w:sz w:val="28"/>
         </w:rPr>
-        <w:t xml:space="preserve">s, but also much </w:t>
+        <w:t xml:space="preserve">s, but </w:t>
+      </w:r>
+      <w:r>
+        <w:rPr>
+          <w:rFonts w:cstheme="minorHAnsi"/>
+          <w:sz w:val="28"/>
+        </w:rPr>
+        <w:lastRenderedPageBreak/>
+        <w:t xml:space="preserve">also much </w:t>
       </w:r>
       <w:r>
         <w:rPr>
@@ -4146,7 +4495,6 @@
           <w:rFonts w:ascii="Century Gothic" w:hAnsi="Century Gothic"/>
           <w:sz w:val="40"/>
         </w:rPr>
-        <w:lastRenderedPageBreak/>
         <w:t>References</w:t>
       </w:r>
     </w:p>
@@ -4414,7 +4762,15 @@
           <w:color w:val="333333"/>
           <w:shd w:val="clear" w:color="auto" w:fill="FFFFFF"/>
         </w:rPr>
-        <w:t>, Good Audience, 4 Sept. 2018, blog.goodaudience.com/introduction-to-1d-convolutional-neural-networks-in-keras-for-time-sequences-3a7ff801a2cf.</w:t>
+        <w:t xml:space="preserve">, Good Audience, 4 Sept. 2018, </w:t>
+      </w:r>
+      <w:r>
+        <w:rPr>
+          <w:color w:val="333333"/>
+          <w:shd w:val="clear" w:color="auto" w:fill="FFFFFF"/>
+        </w:rPr>
+        <w:lastRenderedPageBreak/>
+        <w:t>blog.goodaudience.com/introduction-to-1d-convolutional-neural-networks-in-keras-for-time-sequences-3a7ff801a2cf.</w:t>
       </w:r>
     </w:p>
     <w:p/>
@@ -4867,6 +5223,7 @@
     <w:lsdException w:name="HTML Sample" w:semiHidden="1" w:unhideWhenUsed="1"/>
     <w:lsdException w:name="HTML Typewriter" w:semiHidden="1" w:unhideWhenUsed="1"/>
     <w:lsdException w:name="HTML Variable" w:semiHidden="1" w:unhideWhenUsed="1"/>
+    <w:lsdException w:name="Normal Table" w:semiHidden="1" w:unhideWhenUsed="1"/>
     <w:lsdException w:name="annotation subject" w:semiHidden="1" w:unhideWhenUsed="1"/>
     <w:lsdException w:name="No List" w:semiHidden="1" w:unhideWhenUsed="1"/>
     <w:lsdException w:name="Outline List 1" w:semiHidden="1" w:unhideWhenUsed="1"/>
@@ -4913,8 +5270,10 @@
     <w:lsdException w:name="Table Subtle 2" w:semiHidden="1" w:unhideWhenUsed="1"/>
     <w:lsdException w:name="Table Web 1" w:semiHidden="1" w:unhideWhenUsed="1"/>
     <w:lsdException w:name="Table Web 2" w:semiHidden="1" w:unhideWhenUsed="1"/>
+    <w:lsdException w:name="Table Web 3" w:semiHidden="1" w:unhideWhenUsed="1"/>
     <w:lsdException w:name="Balloon Text" w:semiHidden="1" w:unhideWhenUsed="1"/>
     <w:lsdException w:name="Table Grid" w:uiPriority="39"/>
+    <w:lsdException w:name="Table Theme" w:semiHidden="1" w:unhideWhenUsed="1"/>
     <w:lsdException w:name="Placeholder Text" w:semiHidden="1"/>
     <w:lsdException w:name="No Spacing" w:uiPriority="1" w:qFormat="1"/>
     <w:lsdException w:name="Light Shading" w:uiPriority="60"/>
@@ -5574,7 +5933,7 @@
 </file>
 
 <file path=customXml/itemProps1.xml><?xml version="1.0" encoding="utf-8"?>
-<ds:datastoreItem xmlns:ds="http://schemas.openxmlformats.org/officeDocument/2006/customXml" ds:itemID="{2909C18B-85C1-0347-821B-A4BAFC443835}">
+<ds:datastoreItem xmlns:ds="http://schemas.openxmlformats.org/officeDocument/2006/customXml" ds:itemID="{04EC149A-5C2F-D84F-9A76-BB80A6D1818E}">
   <ds:schemaRefs>
     <ds:schemaRef ds:uri="http://schemas.openxmlformats.org/officeDocument/2006/bibliography"/>
   </ds:schemaRefs>

</xml_diff>